<commit_message>
update to docs, fix test cases
</commit_message>
<xml_diff>
--- a/Documentation.docx
+++ b/Documentation.docx
@@ -450,6 +450,13 @@
                 <w:lang w:val="en-US"/>
               </w:rPr>
             </w:pPr>
+            <w:r>
+              <w:rPr>
+                <w:rFonts w:ascii="Segoe UI" w:hAnsi="Segoe UI" w:cs="Segoe UI"/>
+                <w:lang w:val="en-US"/>
+              </w:rPr>
+              <w:t>X</w:t>
+            </w:r>
           </w:p>
         </w:tc>
         <w:tc>
@@ -465,6 +472,13 @@
                 <w:lang w:val="en-US"/>
               </w:rPr>
             </w:pPr>
+            <w:r>
+              <w:rPr>
+                <w:rFonts w:ascii="Segoe UI" w:hAnsi="Segoe UI" w:cs="Segoe UI"/>
+                <w:lang w:val="en-US"/>
+              </w:rPr>
+              <w:t>X</w:t>
+            </w:r>
           </w:p>
         </w:tc>
         <w:tc>
@@ -534,31 +548,13 @@
                 <w:lang w:val="en-US"/>
               </w:rPr>
             </w:pPr>
-            <w:proofErr w:type="spellStart"/>
-            <w:r>
-              <w:rPr>
-                <w:rFonts w:ascii="Segoe UI" w:hAnsi="Segoe UI" w:cs="Segoe UI"/>
-                <w:lang w:val="en-US"/>
-              </w:rPr>
-              <w:t>Noblefranca</w:t>
-            </w:r>
-            <w:proofErr w:type="spellEnd"/>
-            <w:r>
-              <w:rPr>
-                <w:rFonts w:ascii="Segoe UI" w:hAnsi="Segoe UI" w:cs="Segoe UI"/>
-                <w:lang w:val="en-US"/>
-              </w:rPr>
-              <w:t xml:space="preserve">, Jose Noel </w:t>
-            </w:r>
-            <w:proofErr w:type="spellStart"/>
-            <w:r>
-              <w:rPr>
-                <w:rFonts w:ascii="Segoe UI" w:hAnsi="Segoe UI" w:cs="Segoe UI"/>
-                <w:lang w:val="en-US"/>
-              </w:rPr>
-              <w:t>Cleofe</w:t>
-            </w:r>
-            <w:proofErr w:type="spellEnd"/>
+            <w:r>
+              <w:rPr>
+                <w:rFonts w:ascii="Segoe UI" w:hAnsi="Segoe UI" w:cs="Segoe UI"/>
+                <w:lang w:val="en-US"/>
+              </w:rPr>
+              <w:t>Noblefranca, Jose Noel Cleofe</w:t>
+            </w:r>
           </w:p>
         </w:tc>
         <w:tc>
@@ -589,6 +585,13 @@
                 <w:lang w:val="en-US"/>
               </w:rPr>
             </w:pPr>
+            <w:r>
+              <w:rPr>
+                <w:rFonts w:ascii="Segoe UI" w:hAnsi="Segoe UI" w:cs="Segoe UI"/>
+                <w:lang w:val="en-US"/>
+              </w:rPr>
+              <w:t>X</w:t>
+            </w:r>
           </w:p>
         </w:tc>
         <w:tc>
@@ -604,6 +607,13 @@
                 <w:lang w:val="en-US"/>
               </w:rPr>
             </w:pPr>
+            <w:r>
+              <w:rPr>
+                <w:rFonts w:ascii="Segoe UI" w:hAnsi="Segoe UI" w:cs="Segoe UI"/>
+                <w:lang w:val="en-US"/>
+              </w:rPr>
+              <w:t>X</w:t>
+            </w:r>
           </w:p>
         </w:tc>
         <w:tc>
@@ -619,6 +629,13 @@
                 <w:lang w:val="en-US"/>
               </w:rPr>
             </w:pPr>
+            <w:r>
+              <w:rPr>
+                <w:rFonts w:ascii="Segoe UI" w:hAnsi="Segoe UI" w:cs="Segoe UI"/>
+                <w:lang w:val="en-US"/>
+              </w:rPr>
+              <w:t>X</w:t>
+            </w:r>
           </w:p>
         </w:tc>
         <w:tc>
@@ -694,6 +711,13 @@
                 <w:lang w:val="en-US"/>
               </w:rPr>
             </w:pPr>
+            <w:r>
+              <w:rPr>
+                <w:rFonts w:ascii="Segoe UI" w:hAnsi="Segoe UI" w:cs="Segoe UI"/>
+                <w:lang w:val="en-US"/>
+              </w:rPr>
+              <w:t>X</w:t>
+            </w:r>
           </w:p>
         </w:tc>
         <w:tc>
@@ -754,6 +778,13 @@
                 <w:lang w:val="en-US"/>
               </w:rPr>
             </w:pPr>
+            <w:r>
+              <w:rPr>
+                <w:rFonts w:ascii="Segoe UI" w:hAnsi="Segoe UI" w:cs="Segoe UI"/>
+                <w:lang w:val="en-US"/>
+              </w:rPr>
+              <w:t>X</w:t>
+            </w:r>
           </w:p>
         </w:tc>
       </w:tr>
@@ -928,7 +959,133 @@
                 <w:rFonts w:ascii="Segoe UI" w:hAnsi="Segoe UI" w:cs="Segoe UI"/>
                 <w:lang w:val="en-US"/>
               </w:rPr>
-              <w:t>chose C as our programming language because Binary Search Trees are simple to implement in C and the built-in methods  In addition to this, the lectures about BSTs are implemented in C and this gave us a vague idea of where to start.</w:t>
+              <w:t xml:space="preserve">chose C as our programming language because Binary Search Trees are </w:t>
+            </w:r>
+            <w:r>
+              <w:rPr>
+                <w:rFonts w:ascii="Segoe UI" w:hAnsi="Segoe UI" w:cs="Segoe UI"/>
+                <w:lang w:val="en-US"/>
+              </w:rPr>
+              <w:t>relatively simple enough</w:t>
+            </w:r>
+            <w:r>
+              <w:rPr>
+                <w:rFonts w:ascii="Segoe UI" w:hAnsi="Segoe UI" w:cs="Segoe UI"/>
+                <w:lang w:val="en-US"/>
+              </w:rPr>
+              <w:t xml:space="preserve"> to</w:t>
+            </w:r>
+            <w:r>
+              <w:rPr>
+                <w:rFonts w:ascii="Segoe UI" w:hAnsi="Segoe UI" w:cs="Segoe UI"/>
+                <w:lang w:val="en-US"/>
+              </w:rPr>
+              <w:t xml:space="preserve"> easily</w:t>
+            </w:r>
+            <w:r>
+              <w:rPr>
+                <w:rFonts w:ascii="Segoe UI" w:hAnsi="Segoe UI" w:cs="Segoe UI"/>
+                <w:lang w:val="en-US"/>
+              </w:rPr>
+              <w:t xml:space="preserve"> implement in C</w:t>
+            </w:r>
+            <w:r>
+              <w:rPr>
+                <w:rFonts w:ascii="Segoe UI" w:hAnsi="Segoe UI" w:cs="Segoe UI"/>
+                <w:lang w:val="en-US"/>
+              </w:rPr>
+              <w:t xml:space="preserve"> given its</w:t>
+            </w:r>
+            <w:r>
+              <w:rPr>
+                <w:rFonts w:ascii="Segoe UI" w:hAnsi="Segoe UI" w:cs="Segoe UI"/>
+                <w:lang w:val="en-US"/>
+              </w:rPr>
+              <w:t xml:space="preserve"> built-in methods</w:t>
+            </w:r>
+            <w:r>
+              <w:rPr>
+                <w:rFonts w:ascii="Segoe UI" w:hAnsi="Segoe UI" w:cs="Segoe UI"/>
+                <w:lang w:val="en-US"/>
+              </w:rPr>
+              <w:t>.</w:t>
+            </w:r>
+            <w:r>
+              <w:rPr>
+                <w:rFonts w:ascii="Segoe UI" w:hAnsi="Segoe UI" w:cs="Segoe UI"/>
+                <w:lang w:val="en-US"/>
+              </w:rPr>
+              <w:t xml:space="preserve">  In addition to this, the lectures </w:t>
+            </w:r>
+            <w:r>
+              <w:rPr>
+                <w:rFonts w:ascii="Segoe UI" w:hAnsi="Segoe UI" w:cs="Segoe UI"/>
+                <w:lang w:val="en-US"/>
+              </w:rPr>
+              <w:t>in class on binary search trees</w:t>
+            </w:r>
+            <w:r>
+              <w:rPr>
+                <w:rFonts w:ascii="Segoe UI" w:hAnsi="Segoe UI" w:cs="Segoe UI"/>
+                <w:lang w:val="en-US"/>
+              </w:rPr>
+              <w:t xml:space="preserve"> </w:t>
+            </w:r>
+            <w:r>
+              <w:rPr>
+                <w:rFonts w:ascii="Segoe UI" w:hAnsi="Segoe UI" w:cs="Segoe UI"/>
+                <w:lang w:val="en-US"/>
+              </w:rPr>
+              <w:t>were</w:t>
+            </w:r>
+            <w:r>
+              <w:rPr>
+                <w:rFonts w:ascii="Segoe UI" w:hAnsi="Segoe UI" w:cs="Segoe UI"/>
+                <w:lang w:val="en-US"/>
+              </w:rPr>
+              <w:t xml:space="preserve"> implemented </w:t>
+            </w:r>
+            <w:r>
+              <w:rPr>
+                <w:rFonts w:ascii="Segoe UI" w:hAnsi="Segoe UI" w:cs="Segoe UI"/>
+                <w:lang w:val="en-US"/>
+              </w:rPr>
+              <w:t>using</w:t>
+            </w:r>
+            <w:r>
+              <w:rPr>
+                <w:rFonts w:ascii="Segoe UI" w:hAnsi="Segoe UI" w:cs="Segoe UI"/>
+                <w:lang w:val="en-US"/>
+              </w:rPr>
+              <w:t xml:space="preserve"> C</w:t>
+            </w:r>
+            <w:r>
+              <w:rPr>
+                <w:rFonts w:ascii="Segoe UI" w:hAnsi="Segoe UI" w:cs="Segoe UI"/>
+                <w:lang w:val="en-US"/>
+              </w:rPr>
+              <w:t xml:space="preserve">, giving us a vague idea of </w:t>
+            </w:r>
+            <w:r>
+              <w:rPr>
+                <w:rFonts w:ascii="Segoe UI" w:hAnsi="Segoe UI" w:cs="Segoe UI"/>
+                <w:lang w:val="en-US"/>
+              </w:rPr>
+              <w:t>where to start</w:t>
+            </w:r>
+            <w:r>
+              <w:rPr>
+                <w:rFonts w:ascii="Segoe UI" w:hAnsi="Segoe UI" w:cs="Segoe UI"/>
+                <w:lang w:val="en-US"/>
+              </w:rPr>
+              <w:t xml:space="preserve"> implementing the program</w:t>
+            </w:r>
+            <w:r>
+              <w:rPr>
+                <w:rFonts w:ascii="Segoe UI" w:hAnsi="Segoe UI" w:cs="Segoe UI"/>
+                <w:lang w:val="en-US"/>
+              </w:rPr>
+              <w:t>.</w:t>
             </w:r>
           </w:p>
           <w:p>
@@ -1049,7 +1206,6 @@
                 <w:lang w:val="en-US"/>
               </w:rPr>
             </w:pPr>
-            <w:proofErr w:type="spellStart"/>
             <w:r>
               <w:rPr>
                 <w:rFonts w:ascii="Segoe UI" w:hAnsi="Segoe UI" w:cs="Segoe UI"/>
@@ -1057,7 +1213,6 @@
               </w:rPr>
               <w:t>stdio.h</w:t>
             </w:r>
-            <w:proofErr w:type="spellEnd"/>
           </w:p>
           <w:p>
             <w:pPr>
@@ -1073,7 +1228,6 @@
                 <w:lang w:val="en-US"/>
               </w:rPr>
             </w:pPr>
-            <w:proofErr w:type="spellStart"/>
             <w:r>
               <w:rPr>
                 <w:rFonts w:ascii="Segoe UI" w:hAnsi="Segoe UI" w:cs="Segoe UI"/>
@@ -1081,7 +1235,6 @@
               </w:rPr>
               <w:t>stdlib.h</w:t>
             </w:r>
-            <w:proofErr w:type="spellEnd"/>
           </w:p>
           <w:p>
             <w:pPr>
@@ -1097,7 +1250,6 @@
                 <w:lang w:val="en-US"/>
               </w:rPr>
             </w:pPr>
-            <w:proofErr w:type="spellStart"/>
             <w:r>
               <w:rPr>
                 <w:rFonts w:ascii="Segoe UI" w:hAnsi="Segoe UI" w:cs="Segoe UI"/>
@@ -1105,7 +1257,6 @@
               </w:rPr>
               <w:t>string.h</w:t>
             </w:r>
-            <w:proofErr w:type="spellEnd"/>
           </w:p>
           <w:p>
             <w:pPr>
@@ -1278,7 +1429,6 @@
               </w:rPr>
               <w:t xml:space="preserve">            C:\CCDSALG&gt; </w:t>
             </w:r>
-            <w:proofErr w:type="spellStart"/>
             <w:r>
               <w:rPr>
                 <w:rFonts w:ascii="Courier New" w:hAnsi="Courier New" w:cs="Courier New"/>
@@ -1286,37 +1436,7 @@
                 <w:bCs/>
                 <w:lang w:val="en-US"/>
               </w:rPr>
-              <w:t>gcc</w:t>
-            </w:r>
-            <w:proofErr w:type="spellEnd"/>
-            <w:r>
-              <w:rPr>
-                <w:rFonts w:ascii="Courier New" w:hAnsi="Courier New" w:cs="Courier New"/>
-                <w:b/>
-                <w:bCs/>
-                <w:lang w:val="en-US"/>
-              </w:rPr>
-              <w:t xml:space="preserve"> </w:t>
-            </w:r>
-            <w:proofErr w:type="spellStart"/>
-            <w:r>
-              <w:rPr>
-                <w:rFonts w:ascii="Courier New" w:hAnsi="Courier New" w:cs="Courier New"/>
-                <w:b/>
-                <w:bCs/>
-                <w:lang w:val="en-US"/>
-              </w:rPr>
-              <w:t>main.c</w:t>
-            </w:r>
-            <w:proofErr w:type="spellEnd"/>
-            <w:r>
-              <w:rPr>
-                <w:rFonts w:ascii="Courier New" w:hAnsi="Courier New" w:cs="Courier New"/>
-                <w:b/>
-                <w:bCs/>
-                <w:lang w:val="en-US"/>
-              </w:rPr>
-              <w:t xml:space="preserve"> -o main.exe</w:t>
+              <w:t>gcc main.c -o main.exe</w:t>
             </w:r>
           </w:p>
           <w:p>
@@ -1533,14 +1653,56 @@
                 <w:rFonts w:ascii="Segoe UI" w:hAnsi="Segoe UI" w:cs="Segoe UI"/>
                 <w:lang w:val="en-US"/>
               </w:rPr>
-              <w:t xml:space="preserve">     We implemented a common BST data structure that includes the data, and the left and right child. We also used a single BST to store all the data since our Insert function </w:t>
-            </w:r>
-            <w:r>
-              <w:rPr>
-                <w:rFonts w:ascii="Segoe UI" w:hAnsi="Segoe UI" w:cs="Segoe UI"/>
-                <w:lang w:val="en-US"/>
-              </w:rPr>
-              <w:t>contains the algorithm to alphabetize the nodes.</w:t>
+              <w:t xml:space="preserve">     We implemented a common </w:t>
+            </w:r>
+            <w:r>
+              <w:rPr>
+                <w:rFonts w:ascii="Segoe UI" w:hAnsi="Segoe UI" w:cs="Segoe UI"/>
+                <w:lang w:val="en-US"/>
+              </w:rPr>
+              <w:t xml:space="preserve">recursive </w:t>
+            </w:r>
+            <w:r>
+              <w:rPr>
+                <w:rFonts w:ascii="Segoe UI" w:hAnsi="Segoe UI" w:cs="Segoe UI"/>
+                <w:lang w:val="en-US"/>
+              </w:rPr>
+              <w:t>BST data structure that includes the data, and the left and right child.</w:t>
+            </w:r>
+            <w:r>
+              <w:rPr>
+                <w:rFonts w:ascii="Segoe UI" w:hAnsi="Segoe UI" w:cs="Segoe UI"/>
+                <w:lang w:val="en-US"/>
+              </w:rPr>
+              <w:t xml:space="preserve"> The data is stored as a character array while the left and right child subtrees are also recursions of the same kind of BST data structure.</w:t>
+            </w:r>
+            <w:r>
+              <w:rPr>
+                <w:rFonts w:ascii="Segoe UI" w:hAnsi="Segoe UI" w:cs="Segoe UI"/>
+                <w:lang w:val="en-US"/>
+              </w:rPr>
+              <w:t xml:space="preserve"> We also used a single BST to store all the data since our Insert function </w:t>
+            </w:r>
+            <w:r>
+              <w:rPr>
+                <w:rFonts w:ascii="Segoe UI" w:hAnsi="Segoe UI" w:cs="Segoe UI"/>
+                <w:lang w:val="en-US"/>
+              </w:rPr>
+              <w:t xml:space="preserve">contains the algorithm to </w:t>
+            </w:r>
+            <w:r>
+              <w:rPr>
+                <w:rFonts w:ascii="Segoe UI" w:hAnsi="Segoe UI" w:cs="Segoe UI"/>
+                <w:lang w:val="en-US"/>
+              </w:rPr>
+              <w:t>alphabetically arrange</w:t>
+            </w:r>
+            <w:r>
+              <w:rPr>
+                <w:rFonts w:ascii="Segoe UI" w:hAnsi="Segoe UI" w:cs="Segoe UI"/>
+                <w:lang w:val="en-US"/>
+              </w:rPr>
+              <w:t xml:space="preserve"> the nodes.</w:t>
             </w:r>
           </w:p>
           <w:p>
@@ -1753,7 +1915,7 @@
                 <w:highlight w:val="yellow"/>
                 <w:lang w:val="en-US"/>
               </w:rPr>
-              <w:t>Lastname</w:t>
+              <w:t>Gan, John</w:t>
             </w:r>
             <w:r>
               <w:rPr>
@@ -1761,15 +1923,42 @@
                 <w:highlight w:val="yellow"/>
                 <w:lang w:val="en-US"/>
               </w:rPr>
-              <w:t>1</w:t>
-            </w:r>
+              <w:t>:</w:t>
+            </w:r>
+            <w:r>
+              <w:rPr>
+                <w:rFonts w:ascii="Segoe UI" w:hAnsi="Segoe UI" w:cs="Segoe UI"/>
+                <w:lang w:val="en-US"/>
+              </w:rPr>
+              <w:t xml:space="preserve"> </w:t>
+            </w:r>
+          </w:p>
+          <w:p>
+            <w:pPr>
+              <w:spacing w:after="30"/>
+              <w:jc w:val="both"/>
+              <w:rPr>
+                <w:rFonts w:ascii="Segoe UI" w:hAnsi="Segoe UI" w:cs="Segoe UI"/>
+                <w:lang w:val="en-US"/>
+              </w:rPr>
+            </w:pPr>
+          </w:p>
+          <w:p>
+            <w:pPr>
+              <w:spacing w:after="30"/>
+              <w:jc w:val="both"/>
+              <w:rPr>
+                <w:rFonts w:ascii="Segoe UI" w:hAnsi="Segoe UI" w:cs="Segoe UI"/>
+                <w:lang w:val="en-US"/>
+              </w:rPr>
+            </w:pPr>
             <w:r>
               <w:rPr>
                 <w:rFonts w:ascii="Segoe UI" w:hAnsi="Segoe UI" w:cs="Segoe UI"/>
                 <w:highlight w:val="yellow"/>
                 <w:lang w:val="en-US"/>
               </w:rPr>
-              <w:t>, Firstname</w:t>
+              <w:t>Noblefranca, Noel</w:t>
             </w:r>
             <w:r>
               <w:rPr>
@@ -1777,134 +1966,35 @@
                 <w:highlight w:val="yellow"/>
                 <w:lang w:val="en-US"/>
               </w:rPr>
-              <w:t>1</w:t>
-            </w:r>
+              <w:t>:</w:t>
+            </w:r>
+          </w:p>
+          <w:p>
+            <w:pPr>
+              <w:spacing w:after="30"/>
+              <w:jc w:val="both"/>
+              <w:rPr>
+                <w:rFonts w:ascii="Segoe UI" w:hAnsi="Segoe UI" w:cs="Segoe UI"/>
+                <w:lang w:val="en-US"/>
+              </w:rPr>
+            </w:pPr>
+          </w:p>
+          <w:p>
+            <w:pPr>
+              <w:spacing w:after="30"/>
+              <w:jc w:val="both"/>
+              <w:rPr>
+                <w:rFonts w:ascii="Segoe UI" w:hAnsi="Segoe UI" w:cs="Segoe UI"/>
+                <w:lang w:val="en-US"/>
+              </w:rPr>
+            </w:pPr>
             <w:r>
               <w:rPr>
                 <w:rFonts w:ascii="Segoe UI" w:hAnsi="Segoe UI" w:cs="Segoe UI"/>
                 <w:highlight w:val="yellow"/>
                 <w:lang w:val="en-US"/>
               </w:rPr>
-              <w:t>:</w:t>
-            </w:r>
-            <w:r>
-              <w:rPr>
-                <w:rFonts w:ascii="Segoe UI" w:hAnsi="Segoe UI" w:cs="Segoe UI"/>
-                <w:lang w:val="en-US"/>
-              </w:rPr>
-              <w:t xml:space="preserve"> </w:t>
-            </w:r>
-          </w:p>
-          <w:p>
-            <w:pPr>
-              <w:spacing w:after="30"/>
-              <w:jc w:val="both"/>
-              <w:rPr>
-                <w:rFonts w:ascii="Segoe UI" w:hAnsi="Segoe UI" w:cs="Segoe UI"/>
-                <w:lang w:val="en-US"/>
-              </w:rPr>
-            </w:pPr>
-          </w:p>
-          <w:p>
-            <w:pPr>
-              <w:spacing w:after="30"/>
-              <w:jc w:val="both"/>
-              <w:rPr>
-                <w:rFonts w:ascii="Segoe UI" w:hAnsi="Segoe UI" w:cs="Segoe UI"/>
-                <w:lang w:val="en-US"/>
-              </w:rPr>
-            </w:pPr>
-            <w:r>
-              <w:rPr>
-                <w:rFonts w:ascii="Segoe UI" w:hAnsi="Segoe UI" w:cs="Segoe UI"/>
-                <w:highlight w:val="yellow"/>
-                <w:lang w:val="en-US"/>
-              </w:rPr>
-              <w:t>Lastname</w:t>
-            </w:r>
-            <w:r>
-              <w:rPr>
-                <w:rFonts w:ascii="Segoe UI" w:hAnsi="Segoe UI" w:cs="Segoe UI"/>
-                <w:highlight w:val="yellow"/>
-                <w:lang w:val="en-US"/>
-              </w:rPr>
-              <w:t>2</w:t>
-            </w:r>
-            <w:r>
-              <w:rPr>
-                <w:rFonts w:ascii="Segoe UI" w:hAnsi="Segoe UI" w:cs="Segoe UI"/>
-                <w:highlight w:val="yellow"/>
-                <w:lang w:val="en-US"/>
-              </w:rPr>
-              <w:t>, Firstname</w:t>
-            </w:r>
-            <w:r>
-              <w:rPr>
-                <w:rFonts w:ascii="Segoe UI" w:hAnsi="Segoe UI" w:cs="Segoe UI"/>
-                <w:highlight w:val="yellow"/>
-                <w:lang w:val="en-US"/>
-              </w:rPr>
-              <w:t>2</w:t>
-            </w:r>
-            <w:r>
-              <w:rPr>
-                <w:rFonts w:ascii="Segoe UI" w:hAnsi="Segoe UI" w:cs="Segoe UI"/>
-                <w:highlight w:val="yellow"/>
-                <w:lang w:val="en-US"/>
-              </w:rPr>
-              <w:t>:</w:t>
-            </w:r>
-          </w:p>
-          <w:p>
-            <w:pPr>
-              <w:spacing w:after="30"/>
-              <w:jc w:val="both"/>
-              <w:rPr>
-                <w:rFonts w:ascii="Segoe UI" w:hAnsi="Segoe UI" w:cs="Segoe UI"/>
-                <w:lang w:val="en-US"/>
-              </w:rPr>
-            </w:pPr>
-          </w:p>
-          <w:p>
-            <w:pPr>
-              <w:spacing w:after="30"/>
-              <w:jc w:val="both"/>
-              <w:rPr>
-                <w:rFonts w:ascii="Segoe UI" w:hAnsi="Segoe UI" w:cs="Segoe UI"/>
-                <w:lang w:val="en-US"/>
-              </w:rPr>
-            </w:pPr>
-            <w:r>
-              <w:rPr>
-                <w:rFonts w:ascii="Segoe UI" w:hAnsi="Segoe UI" w:cs="Segoe UI"/>
-                <w:highlight w:val="yellow"/>
-                <w:lang w:val="en-US"/>
-              </w:rPr>
-              <w:t>Lastname</w:t>
-            </w:r>
-            <w:r>
-              <w:rPr>
-                <w:rFonts w:ascii="Segoe UI" w:hAnsi="Segoe UI" w:cs="Segoe UI"/>
-                <w:highlight w:val="yellow"/>
-                <w:lang w:val="en-US"/>
-              </w:rPr>
-              <w:t>3</w:t>
-            </w:r>
-            <w:r>
-              <w:rPr>
-                <w:rFonts w:ascii="Segoe UI" w:hAnsi="Segoe UI" w:cs="Segoe UI"/>
-                <w:highlight w:val="yellow"/>
-                <w:lang w:val="en-US"/>
-              </w:rPr>
-              <w:t>, Firstname</w:t>
-            </w:r>
-            <w:r>
-              <w:rPr>
-                <w:rFonts w:ascii="Segoe UI" w:hAnsi="Segoe UI" w:cs="Segoe UI"/>
-                <w:highlight w:val="yellow"/>
-                <w:lang w:val="en-US"/>
-              </w:rPr>
-              <w:t>3</w:t>
+              <w:t>Remudaro, Angelos</w:t>
             </w:r>
             <w:r>
               <w:rPr>

</xml_diff>